<commit_message>
[DOC][RP2] Update Risk Management
</commit_message>
<xml_diff>
--- a/Develop/Users/HuyTDH/RP2/3S_Risk-Management_EN.docx
+++ b/Develop/Users/HuyTDH/RP2/3S_Risk-Management_EN.docx
@@ -330,6 +330,27 @@
       </w:r>
       <w:bookmarkEnd w:id="8"/>
     </w:p>
+    <w:p>
+      <w:pPr>
+        <w:rPr>
+          <w:rFonts w:ascii="Cambria" w:eastAsiaTheme="majorEastAsia" w:hAnsi="Cambria" w:cstheme="majorBidi"/>
+          <w:color w:val="8496B0" w:themeColor="text2" w:themeTint="99"/>
+          <w:spacing w:val="-3"/>
+        </w:rPr>
+      </w:pPr>
+      <w:r>
+        <w:br w:type="page"/>
+      </w:r>
+    </w:p>
+    <w:p>
+      <w:pPr>
+        <w:pStyle w:val="Heading3"/>
+        <w:rPr>
+          <w:sz w:val="26"/>
+          <w:szCs w:val="26"/>
+        </w:rPr>
+      </w:pPr>
+    </w:p>
     <w:tbl>
       <w:tblPr>
         <w:tblW w:w="13765" w:type="dxa"/>
@@ -340,8 +361,8 @@
         <w:gridCol w:w="625"/>
         <w:gridCol w:w="900"/>
         <w:gridCol w:w="1620"/>
-        <w:gridCol w:w="1980"/>
-        <w:gridCol w:w="1530"/>
+        <w:gridCol w:w="2160"/>
+        <w:gridCol w:w="1350"/>
         <w:gridCol w:w="2160"/>
         <w:gridCol w:w="2160"/>
         <w:gridCol w:w="1620"/>
@@ -473,7 +494,7 @@
         </w:tc>
         <w:tc>
           <w:tcPr>
-            <w:tcW w:w="1980" w:type="dxa"/>
+            <w:tcW w:w="2160" w:type="dxa"/>
             <w:tcBorders>
               <w:top w:val="single" w:sz="4" w:space="0" w:color="auto"/>
               <w:left w:val="nil"/>
@@ -513,7 +534,7 @@
         </w:tc>
         <w:tc>
           <w:tcPr>
-            <w:tcW w:w="1530" w:type="dxa"/>
+            <w:tcW w:w="1350" w:type="dxa"/>
             <w:tcBorders>
               <w:top w:val="single" w:sz="4" w:space="0" w:color="auto"/>
               <w:left w:val="nil"/>
@@ -837,7 +858,7 @@
         </w:tc>
         <w:tc>
           <w:tcPr>
-            <w:tcW w:w="1980" w:type="dxa"/>
+            <w:tcW w:w="2160" w:type="dxa"/>
             <w:tcBorders>
               <w:top w:val="single" w:sz="4" w:space="0" w:color="3F3F3F"/>
               <w:left w:val="nil"/>
@@ -873,7 +894,7 @@
         </w:tc>
         <w:tc>
           <w:tcPr>
-            <w:tcW w:w="1530" w:type="dxa"/>
+            <w:tcW w:w="1350" w:type="dxa"/>
             <w:tcBorders>
               <w:top w:val="single" w:sz="4" w:space="0" w:color="3F3F3F"/>
               <w:left w:val="nil"/>
@@ -1089,6 +1110,7 @@
                 <w:lang w:eastAsia="ja-JP"/>
               </w:rPr>
             </w:pPr>
+            <w:bookmarkStart w:id="9" w:name="_Hlk430513904"/>
             <w:r>
               <w:rPr>
                 <w:rFonts w:ascii="Cambria" w:hAnsi="Cambria" w:cs="Arial"/>
@@ -1178,7 +1200,7 @@
         </w:tc>
         <w:tc>
           <w:tcPr>
-            <w:tcW w:w="1980" w:type="dxa"/>
+            <w:tcW w:w="2160" w:type="dxa"/>
             <w:tcBorders>
               <w:top w:val="nil"/>
               <w:left w:val="nil"/>
@@ -1214,7 +1236,7 @@
         </w:tc>
         <w:tc>
           <w:tcPr>
-            <w:tcW w:w="1530" w:type="dxa"/>
+            <w:tcW w:w="1350" w:type="dxa"/>
             <w:tcBorders>
               <w:top w:val="nil"/>
               <w:left w:val="nil"/>
@@ -1410,7 +1432,7 @@
             <w:tcBorders>
               <w:top w:val="nil"/>
               <w:left w:val="single" w:sz="4" w:space="0" w:color="3F3F3F"/>
-              <w:bottom w:val="single" w:sz="4" w:space="0" w:color="3F3F3F"/>
+              <w:bottom w:val="single" w:sz="4" w:space="0" w:color="auto"/>
               <w:right w:val="single" w:sz="4" w:space="0" w:color="3F3F3F"/>
             </w:tcBorders>
             <w:shd w:val="clear" w:color="000000" w:fill="FFFF00"/>
@@ -1449,7 +1471,7 @@
             <w:tcBorders>
               <w:top w:val="nil"/>
               <w:left w:val="nil"/>
-              <w:bottom w:val="single" w:sz="4" w:space="0" w:color="3F3F3F"/>
+              <w:bottom w:val="single" w:sz="4" w:space="0" w:color="auto"/>
               <w:right w:val="single" w:sz="4" w:space="0" w:color="3F3F3F"/>
             </w:tcBorders>
             <w:shd w:val="clear" w:color="000000" w:fill="F2F2F2"/>
@@ -1486,7 +1508,7 @@
             <w:tcBorders>
               <w:top w:val="nil"/>
               <w:left w:val="nil"/>
-              <w:bottom w:val="single" w:sz="4" w:space="0" w:color="3F3F3F"/>
+              <w:bottom w:val="single" w:sz="4" w:space="0" w:color="auto"/>
               <w:right w:val="single" w:sz="4" w:space="0" w:color="3F3F3F"/>
             </w:tcBorders>
             <w:shd w:val="clear" w:color="000000" w:fill="F2F2F2"/>
@@ -1518,11 +1540,11 @@
         </w:tc>
         <w:tc>
           <w:tcPr>
-            <w:tcW w:w="1980" w:type="dxa"/>
+            <w:tcW w:w="2160" w:type="dxa"/>
             <w:tcBorders>
               <w:top w:val="nil"/>
               <w:left w:val="nil"/>
-              <w:bottom w:val="single" w:sz="4" w:space="0" w:color="3F3F3F"/>
+              <w:bottom w:val="single" w:sz="4" w:space="0" w:color="auto"/>
               <w:right w:val="single" w:sz="4" w:space="0" w:color="3F3F3F"/>
             </w:tcBorders>
             <w:shd w:val="clear" w:color="000000" w:fill="F2F2F2"/>
@@ -1554,11 +1576,11 @@
         </w:tc>
         <w:tc>
           <w:tcPr>
-            <w:tcW w:w="1530" w:type="dxa"/>
+            <w:tcW w:w="1350" w:type="dxa"/>
             <w:tcBorders>
               <w:top w:val="nil"/>
               <w:left w:val="nil"/>
-              <w:bottom w:val="single" w:sz="4" w:space="0" w:color="3F3F3F"/>
+              <w:bottom w:val="single" w:sz="4" w:space="0" w:color="auto"/>
               <w:right w:val="single" w:sz="4" w:space="0" w:color="3F3F3F"/>
             </w:tcBorders>
             <w:shd w:val="clear" w:color="000000" w:fill="F2F2F2"/>
@@ -1594,7 +1616,7 @@
             <w:tcBorders>
               <w:top w:val="nil"/>
               <w:left w:val="nil"/>
-              <w:bottom w:val="single" w:sz="4" w:space="0" w:color="3F3F3F"/>
+              <w:bottom w:val="single" w:sz="4" w:space="0" w:color="auto"/>
               <w:right w:val="single" w:sz="4" w:space="0" w:color="3F3F3F"/>
             </w:tcBorders>
             <w:shd w:val="clear" w:color="000000" w:fill="F2F2F2"/>
@@ -1630,7 +1652,7 @@
             <w:tcBorders>
               <w:top w:val="nil"/>
               <w:left w:val="nil"/>
-              <w:bottom w:val="single" w:sz="4" w:space="0" w:color="3F3F3F"/>
+              <w:bottom w:val="single" w:sz="4" w:space="0" w:color="auto"/>
               <w:right w:val="single" w:sz="4" w:space="0" w:color="3F3F3F"/>
             </w:tcBorders>
             <w:shd w:val="clear" w:color="000000" w:fill="F2F2F2"/>
@@ -1678,7 +1700,7 @@
             <w:tcBorders>
               <w:top w:val="nil"/>
               <w:left w:val="nil"/>
-              <w:bottom w:val="single" w:sz="4" w:space="0" w:color="3F3F3F"/>
+              <w:bottom w:val="single" w:sz="4" w:space="0" w:color="auto"/>
               <w:right w:val="single" w:sz="4" w:space="0" w:color="3F3F3F"/>
             </w:tcBorders>
             <w:shd w:val="clear" w:color="000000" w:fill="F2F2F2"/>
@@ -1725,7 +1747,7 @@
             <w:tcBorders>
               <w:top w:val="nil"/>
               <w:left w:val="nil"/>
-              <w:bottom w:val="single" w:sz="4" w:space="0" w:color="3F3F3F"/>
+              <w:bottom w:val="single" w:sz="4" w:space="0" w:color="auto"/>
               <w:right w:val="single" w:sz="4" w:space="0" w:color="3F3F3F"/>
             </w:tcBorders>
             <w:shd w:val="clear" w:color="000000" w:fill="F2F2F2"/>
@@ -1753,6 +1775,7 @@
           </w:p>
         </w:tc>
       </w:tr>
+      <w:bookmarkEnd w:id="9"/>
       <w:tr>
         <w:trPr>
           <w:trHeight w:val="1890"/>
@@ -1761,232 +1784,232 @@
           <w:tcPr>
             <w:tcW w:w="625" w:type="dxa"/>
             <w:tcBorders>
-              <w:top w:val="nil"/>
-              <w:left w:val="single" w:sz="4" w:space="0" w:color="3F3F3F"/>
-              <w:bottom w:val="single" w:sz="4" w:space="0" w:color="3F3F3F"/>
-              <w:right w:val="single" w:sz="4" w:space="0" w:color="3F3F3F"/>
-            </w:tcBorders>
-            <w:shd w:val="clear" w:color="000000" w:fill="FFFF00"/>
-            <w:hideMark/>
-          </w:tcPr>
-          <w:p>
-            <w:pPr>
-              <w:jc w:val="center"/>
-              <w:rPr>
-                <w:rFonts w:ascii="Cambria" w:hAnsi="Cambria" w:cs="Arial"/>
-                <w:b/>
-                <w:bCs/>
-                <w:color w:val="3F3F3F"/>
-                <w:sz w:val="26"/>
-                <w:szCs w:val="26"/>
-                <w:lang w:eastAsia="ja-JP"/>
-              </w:rPr>
-            </w:pPr>
-            <w:r>
-              <w:rPr>
-                <w:rFonts w:ascii="Cambria" w:hAnsi="Cambria" w:cs="Arial"/>
-                <w:b/>
-                <w:bCs/>
-                <w:color w:val="3F3F3F"/>
-                <w:sz w:val="26"/>
-                <w:szCs w:val="26"/>
-                <w:lang w:eastAsia="ja-JP"/>
-              </w:rPr>
-              <w:lastRenderedPageBreak/>
-              <w:t>R4</w:t>
-            </w:r>
-          </w:p>
-        </w:tc>
-        <w:tc>
-          <w:tcPr>
-            <w:tcW w:w="900" w:type="dxa"/>
-            <w:tcBorders>
-              <w:top w:val="nil"/>
-              <w:left w:val="nil"/>
-              <w:bottom w:val="single" w:sz="4" w:space="0" w:color="3F3F3F"/>
-              <w:right w:val="single" w:sz="4" w:space="0" w:color="3F3F3F"/>
-            </w:tcBorders>
-            <w:shd w:val="clear" w:color="000000" w:fill="F2F2F2"/>
-            <w:hideMark/>
-          </w:tcPr>
-          <w:p>
-            <w:pPr>
-              <w:jc w:val="center"/>
-              <w:rPr>
-                <w:rFonts w:ascii="Cambria" w:hAnsi="Cambria" w:cs="Arial"/>
-                <w:bCs/>
-                <w:color w:val="3F3F3F"/>
-                <w:sz w:val="26"/>
-                <w:szCs w:val="26"/>
-                <w:lang w:eastAsia="ja-JP"/>
-              </w:rPr>
-            </w:pPr>
-            <w:r>
-              <w:rPr>
-                <w:rFonts w:ascii="Cambria" w:hAnsi="Cambria" w:cs="Arial"/>
-                <w:bCs/>
-                <w:color w:val="3F3F3F"/>
-                <w:sz w:val="26"/>
-                <w:szCs w:val="26"/>
-                <w:lang w:eastAsia="ja-JP"/>
-              </w:rPr>
-              <w:t>4</w:t>
-            </w:r>
-          </w:p>
-        </w:tc>
-        <w:tc>
-          <w:tcPr>
-            <w:tcW w:w="1620" w:type="dxa"/>
-            <w:tcBorders>
-              <w:top w:val="nil"/>
-              <w:left w:val="nil"/>
-              <w:bottom w:val="single" w:sz="4" w:space="0" w:color="3F3F3F"/>
-              <w:right w:val="single" w:sz="4" w:space="0" w:color="3F3F3F"/>
-            </w:tcBorders>
-            <w:shd w:val="clear" w:color="000000" w:fill="F2F2F2"/>
-            <w:hideMark/>
-          </w:tcPr>
-          <w:p>
-            <w:pPr>
-              <w:rPr>
-                <w:rFonts w:ascii="Cambria" w:hAnsi="Cambria" w:cs="Arial"/>
-                <w:bCs/>
-                <w:color w:val="3F3F3F"/>
-                <w:sz w:val="26"/>
-                <w:szCs w:val="26"/>
-                <w:lang w:eastAsia="ja-JP"/>
-              </w:rPr>
-            </w:pPr>
-            <w:r>
-              <w:rPr>
-                <w:rFonts w:ascii="Cambria" w:hAnsi="Cambria" w:cs="Arial"/>
-                <w:bCs/>
-                <w:color w:val="3F3F3F"/>
-                <w:sz w:val="26"/>
-                <w:szCs w:val="26"/>
-                <w:lang w:eastAsia="ja-JP"/>
-              </w:rPr>
-              <w:t>Requirement change</w:t>
-            </w:r>
-          </w:p>
-        </w:tc>
-        <w:tc>
-          <w:tcPr>
-            <w:tcW w:w="1980" w:type="dxa"/>
-            <w:tcBorders>
-              <w:top w:val="nil"/>
-              <w:left w:val="nil"/>
-              <w:bottom w:val="single" w:sz="4" w:space="0" w:color="3F3F3F"/>
-              <w:right w:val="single" w:sz="4" w:space="0" w:color="3F3F3F"/>
-            </w:tcBorders>
-            <w:shd w:val="clear" w:color="000000" w:fill="F2F2F2"/>
-            <w:hideMark/>
-          </w:tcPr>
-          <w:p>
-            <w:pPr>
-              <w:rPr>
-                <w:rFonts w:ascii="Cambria" w:hAnsi="Cambria" w:cs="Arial"/>
-                <w:bCs/>
-                <w:color w:val="3F3F3F"/>
-                <w:sz w:val="26"/>
-                <w:szCs w:val="26"/>
-                <w:lang w:eastAsia="ja-JP"/>
-              </w:rPr>
-            </w:pPr>
-            <w:r>
-              <w:rPr>
-                <w:rFonts w:ascii="Cambria" w:hAnsi="Cambria" w:cs="Arial"/>
-                <w:bCs/>
-                <w:color w:val="3F3F3F"/>
-                <w:sz w:val="26"/>
-                <w:szCs w:val="26"/>
-                <w:lang w:eastAsia="ja-JP"/>
-              </w:rPr>
-              <w:t>The scope may change, some requirements may be added</w:t>
-            </w:r>
-          </w:p>
-        </w:tc>
-        <w:tc>
-          <w:tcPr>
-            <w:tcW w:w="1530" w:type="dxa"/>
-            <w:tcBorders>
-              <w:top w:val="nil"/>
-              <w:left w:val="nil"/>
-              <w:bottom w:val="single" w:sz="4" w:space="0" w:color="3F3F3F"/>
-              <w:right w:val="single" w:sz="4" w:space="0" w:color="3F3F3F"/>
-            </w:tcBorders>
-            <w:shd w:val="clear" w:color="000000" w:fill="F2F2F2"/>
-            <w:hideMark/>
-          </w:tcPr>
-          <w:p>
-            <w:pPr>
-              <w:rPr>
-                <w:rFonts w:ascii="Cambria" w:hAnsi="Cambria" w:cs="Arial"/>
-                <w:bCs/>
-                <w:color w:val="3F3F3F"/>
-                <w:sz w:val="26"/>
-                <w:szCs w:val="26"/>
-                <w:lang w:eastAsia="ja-JP"/>
-              </w:rPr>
-            </w:pPr>
-            <w:r>
-              <w:rPr>
-                <w:rFonts w:ascii="Cambria" w:hAnsi="Cambria" w:cs="Arial"/>
-                <w:bCs/>
-                <w:color w:val="3F3F3F"/>
-                <w:sz w:val="26"/>
-                <w:szCs w:val="26"/>
-                <w:lang w:eastAsia="ja-JP"/>
-              </w:rPr>
-              <w:t>Requirement</w:t>
-            </w:r>
-          </w:p>
-        </w:tc>
-        <w:tc>
-          <w:tcPr>
-            <w:tcW w:w="2160" w:type="dxa"/>
-            <w:tcBorders>
-              <w:top w:val="nil"/>
-              <w:left w:val="nil"/>
-              <w:bottom w:val="single" w:sz="4" w:space="0" w:color="3F3F3F"/>
-              <w:right w:val="single" w:sz="4" w:space="0" w:color="3F3F3F"/>
-            </w:tcBorders>
-            <w:shd w:val="clear" w:color="000000" w:fill="F2F2F2"/>
-            <w:hideMark/>
-          </w:tcPr>
-          <w:p>
-            <w:pPr>
-              <w:rPr>
-                <w:rFonts w:ascii="Cambria" w:hAnsi="Cambria" w:cs="Arial"/>
-                <w:bCs/>
-                <w:color w:val="3F3F3F"/>
-                <w:sz w:val="26"/>
-                <w:szCs w:val="26"/>
-                <w:lang w:eastAsia="ja-JP"/>
-              </w:rPr>
-            </w:pPr>
-            <w:r>
-              <w:rPr>
-                <w:rFonts w:ascii="Cambria" w:hAnsi="Cambria" w:cs="Arial"/>
-                <w:bCs/>
-                <w:color w:val="3F3F3F"/>
-                <w:sz w:val="26"/>
-                <w:szCs w:val="26"/>
-                <w:lang w:eastAsia="ja-JP"/>
-              </w:rPr>
-              <w:t>SRS not good  (not realistic, not feasibility, not meet customer needs)</w:t>
-            </w:r>
-          </w:p>
-        </w:tc>
-        <w:tc>
-          <w:tcPr>
-            <w:tcW w:w="2160" w:type="dxa"/>
-            <w:tcBorders>
               <w:top w:val="single" w:sz="4" w:space="0" w:color="auto"/>
               <w:left w:val="single" w:sz="4" w:space="0" w:color="auto"/>
               <w:bottom w:val="single" w:sz="4" w:space="0" w:color="auto"/>
               <w:right w:val="single" w:sz="4" w:space="0" w:color="auto"/>
             </w:tcBorders>
+            <w:shd w:val="clear" w:color="000000" w:fill="FFFF00"/>
+            <w:hideMark/>
+          </w:tcPr>
+          <w:p>
+            <w:pPr>
+              <w:jc w:val="center"/>
+              <w:rPr>
+                <w:rFonts w:ascii="Cambria" w:hAnsi="Cambria" w:cs="Arial"/>
+                <w:b/>
+                <w:bCs/>
+                <w:color w:val="3F3F3F"/>
+                <w:sz w:val="26"/>
+                <w:szCs w:val="26"/>
+                <w:lang w:eastAsia="ja-JP"/>
+              </w:rPr>
+            </w:pPr>
+            <w:r>
+              <w:rPr>
+                <w:rFonts w:ascii="Cambria" w:hAnsi="Cambria" w:cs="Arial"/>
+                <w:b/>
+                <w:bCs/>
+                <w:color w:val="3F3F3F"/>
+                <w:sz w:val="26"/>
+                <w:szCs w:val="26"/>
+                <w:lang w:eastAsia="ja-JP"/>
+              </w:rPr>
+              <w:lastRenderedPageBreak/>
+              <w:t>R4</w:t>
+            </w:r>
+          </w:p>
+        </w:tc>
+        <w:tc>
+          <w:tcPr>
+            <w:tcW w:w="900" w:type="dxa"/>
+            <w:tcBorders>
+              <w:top w:val="single" w:sz="4" w:space="0" w:color="auto"/>
+              <w:left w:val="single" w:sz="4" w:space="0" w:color="auto"/>
+              <w:bottom w:val="single" w:sz="4" w:space="0" w:color="auto"/>
+              <w:right w:val="single" w:sz="4" w:space="0" w:color="auto"/>
+            </w:tcBorders>
+            <w:shd w:val="clear" w:color="000000" w:fill="F2F2F2"/>
+            <w:hideMark/>
+          </w:tcPr>
+          <w:p>
+            <w:pPr>
+              <w:jc w:val="center"/>
+              <w:rPr>
+                <w:rFonts w:ascii="Cambria" w:hAnsi="Cambria" w:cs="Arial"/>
+                <w:bCs/>
+                <w:color w:val="3F3F3F"/>
+                <w:sz w:val="26"/>
+                <w:szCs w:val="26"/>
+                <w:lang w:eastAsia="ja-JP"/>
+              </w:rPr>
+            </w:pPr>
+            <w:r>
+              <w:rPr>
+                <w:rFonts w:ascii="Cambria" w:hAnsi="Cambria" w:cs="Arial"/>
+                <w:bCs/>
+                <w:color w:val="3F3F3F"/>
+                <w:sz w:val="26"/>
+                <w:szCs w:val="26"/>
+                <w:lang w:eastAsia="ja-JP"/>
+              </w:rPr>
+              <w:t>4</w:t>
+            </w:r>
+          </w:p>
+        </w:tc>
+        <w:tc>
+          <w:tcPr>
+            <w:tcW w:w="1620" w:type="dxa"/>
+            <w:tcBorders>
+              <w:top w:val="single" w:sz="4" w:space="0" w:color="auto"/>
+              <w:left w:val="single" w:sz="4" w:space="0" w:color="auto"/>
+              <w:bottom w:val="single" w:sz="4" w:space="0" w:color="auto"/>
+              <w:right w:val="single" w:sz="4" w:space="0" w:color="auto"/>
+            </w:tcBorders>
+            <w:shd w:val="clear" w:color="000000" w:fill="F2F2F2"/>
+            <w:hideMark/>
+          </w:tcPr>
+          <w:p>
+            <w:pPr>
+              <w:rPr>
+                <w:rFonts w:ascii="Cambria" w:hAnsi="Cambria" w:cs="Arial"/>
+                <w:bCs/>
+                <w:color w:val="3F3F3F"/>
+                <w:sz w:val="26"/>
+                <w:szCs w:val="26"/>
+                <w:lang w:eastAsia="ja-JP"/>
+              </w:rPr>
+            </w:pPr>
+            <w:r>
+              <w:rPr>
+                <w:rFonts w:ascii="Cambria" w:hAnsi="Cambria" w:cs="Arial"/>
+                <w:bCs/>
+                <w:color w:val="3F3F3F"/>
+                <w:sz w:val="26"/>
+                <w:szCs w:val="26"/>
+                <w:lang w:eastAsia="ja-JP"/>
+              </w:rPr>
+              <w:t>Requirement change</w:t>
+            </w:r>
+          </w:p>
+        </w:tc>
+        <w:tc>
+          <w:tcPr>
+            <w:tcW w:w="2160" w:type="dxa"/>
+            <w:tcBorders>
+              <w:top w:val="single" w:sz="4" w:space="0" w:color="auto"/>
+              <w:left w:val="single" w:sz="4" w:space="0" w:color="auto"/>
+              <w:bottom w:val="single" w:sz="4" w:space="0" w:color="auto"/>
+              <w:right w:val="single" w:sz="4" w:space="0" w:color="auto"/>
+            </w:tcBorders>
+            <w:shd w:val="clear" w:color="000000" w:fill="F2F2F2"/>
+            <w:hideMark/>
+          </w:tcPr>
+          <w:p>
+            <w:pPr>
+              <w:rPr>
+                <w:rFonts w:ascii="Cambria" w:hAnsi="Cambria" w:cs="Arial"/>
+                <w:bCs/>
+                <w:color w:val="3F3F3F"/>
+                <w:sz w:val="26"/>
+                <w:szCs w:val="26"/>
+                <w:lang w:eastAsia="ja-JP"/>
+              </w:rPr>
+            </w:pPr>
+            <w:r>
+              <w:rPr>
+                <w:rFonts w:ascii="Cambria" w:hAnsi="Cambria" w:cs="Arial"/>
+                <w:bCs/>
+                <w:color w:val="3F3F3F"/>
+                <w:sz w:val="26"/>
+                <w:szCs w:val="26"/>
+                <w:lang w:eastAsia="ja-JP"/>
+              </w:rPr>
+              <w:t>The scope may change, some requirements may be added</w:t>
+            </w:r>
+          </w:p>
+        </w:tc>
+        <w:tc>
+          <w:tcPr>
+            <w:tcW w:w="1350" w:type="dxa"/>
+            <w:tcBorders>
+              <w:top w:val="single" w:sz="4" w:space="0" w:color="auto"/>
+              <w:left w:val="single" w:sz="4" w:space="0" w:color="auto"/>
+              <w:bottom w:val="single" w:sz="4" w:space="0" w:color="auto"/>
+              <w:right w:val="single" w:sz="4" w:space="0" w:color="auto"/>
+            </w:tcBorders>
+            <w:shd w:val="clear" w:color="000000" w:fill="F2F2F2"/>
+            <w:hideMark/>
+          </w:tcPr>
+          <w:p>
+            <w:pPr>
+              <w:rPr>
+                <w:rFonts w:ascii="Cambria" w:hAnsi="Cambria" w:cs="Arial"/>
+                <w:bCs/>
+                <w:color w:val="3F3F3F"/>
+                <w:sz w:val="26"/>
+                <w:szCs w:val="26"/>
+                <w:lang w:eastAsia="ja-JP"/>
+              </w:rPr>
+            </w:pPr>
+            <w:r>
+              <w:rPr>
+                <w:rFonts w:ascii="Cambria" w:hAnsi="Cambria" w:cs="Arial"/>
+                <w:bCs/>
+                <w:color w:val="3F3F3F"/>
+                <w:sz w:val="26"/>
+                <w:szCs w:val="26"/>
+                <w:lang w:eastAsia="ja-JP"/>
+              </w:rPr>
+              <w:t>Requirement</w:t>
+            </w:r>
+          </w:p>
+        </w:tc>
+        <w:tc>
+          <w:tcPr>
+            <w:tcW w:w="2160" w:type="dxa"/>
+            <w:tcBorders>
+              <w:top w:val="single" w:sz="4" w:space="0" w:color="auto"/>
+              <w:left w:val="single" w:sz="4" w:space="0" w:color="auto"/>
+              <w:bottom w:val="single" w:sz="4" w:space="0" w:color="auto"/>
+              <w:right w:val="single" w:sz="4" w:space="0" w:color="auto"/>
+            </w:tcBorders>
+            <w:shd w:val="clear" w:color="000000" w:fill="F2F2F2"/>
+            <w:hideMark/>
+          </w:tcPr>
+          <w:p>
+            <w:pPr>
+              <w:rPr>
+                <w:rFonts w:ascii="Cambria" w:hAnsi="Cambria" w:cs="Arial"/>
+                <w:bCs/>
+                <w:color w:val="3F3F3F"/>
+                <w:sz w:val="26"/>
+                <w:szCs w:val="26"/>
+                <w:lang w:eastAsia="ja-JP"/>
+              </w:rPr>
+            </w:pPr>
+            <w:r>
+              <w:rPr>
+                <w:rFonts w:ascii="Cambria" w:hAnsi="Cambria" w:cs="Arial"/>
+                <w:bCs/>
+                <w:color w:val="3F3F3F"/>
+                <w:sz w:val="26"/>
+                <w:szCs w:val="26"/>
+                <w:lang w:eastAsia="ja-JP"/>
+              </w:rPr>
+              <w:t>SRS not good  (not realistic, not feasibility, not meet customer needs)</w:t>
+            </w:r>
+          </w:p>
+        </w:tc>
+        <w:tc>
+          <w:tcPr>
+            <w:tcW w:w="2160" w:type="dxa"/>
+            <w:tcBorders>
+              <w:top w:val="single" w:sz="4" w:space="0" w:color="auto"/>
+              <w:left w:val="single" w:sz="4" w:space="0" w:color="auto"/>
+              <w:bottom w:val="single" w:sz="4" w:space="0" w:color="auto"/>
+              <w:right w:val="single" w:sz="4" w:space="0" w:color="auto"/>
+            </w:tcBorders>
             <w:shd w:val="clear" w:color="000000" w:fill="F2F2F2"/>
             <w:hideMark/>
           </w:tcPr>
@@ -2014,10 +2037,10 @@
           <w:tcPr>
             <w:tcW w:w="1620" w:type="dxa"/>
             <w:tcBorders>
-              <w:top w:val="nil"/>
-              <w:left w:val="nil"/>
-              <w:bottom w:val="single" w:sz="4" w:space="0" w:color="3F3F3F"/>
-              <w:right w:val="single" w:sz="4" w:space="0" w:color="3F3F3F"/>
+              <w:top w:val="single" w:sz="4" w:space="0" w:color="auto"/>
+              <w:left w:val="single" w:sz="4" w:space="0" w:color="auto"/>
+              <w:bottom w:val="single" w:sz="4" w:space="0" w:color="auto"/>
+              <w:right w:val="single" w:sz="4" w:space="0" w:color="auto"/>
             </w:tcBorders>
             <w:shd w:val="clear" w:color="000000" w:fill="F2F2F2"/>
             <w:hideMark/>
@@ -2061,10 +2084,10 @@
           <w:tcPr>
             <w:tcW w:w="1170" w:type="dxa"/>
             <w:tcBorders>
-              <w:top w:val="nil"/>
-              <w:left w:val="nil"/>
-              <w:bottom w:val="single" w:sz="4" w:space="0" w:color="3F3F3F"/>
-              <w:right w:val="single" w:sz="4" w:space="0" w:color="3F3F3F"/>
+              <w:top w:val="single" w:sz="4" w:space="0" w:color="auto"/>
+              <w:left w:val="single" w:sz="4" w:space="0" w:color="auto"/>
+              <w:bottom w:val="single" w:sz="4" w:space="0" w:color="auto"/>
+              <w:right w:val="single" w:sz="4" w:space="0" w:color="auto"/>
             </w:tcBorders>
             <w:shd w:val="clear" w:color="000000" w:fill="F2F2F2"/>
           </w:tcPr>
@@ -2109,7 +2132,7 @@
           <w:tcPr>
             <w:tcW w:w="625" w:type="dxa"/>
             <w:tcBorders>
-              <w:top w:val="nil"/>
+              <w:top w:val="single" w:sz="4" w:space="0" w:color="auto"/>
               <w:left w:val="single" w:sz="4" w:space="0" w:color="3F3F3F"/>
               <w:bottom w:val="single" w:sz="4" w:space="0" w:color="3F3F3F"/>
               <w:right w:val="single" w:sz="4" w:space="0" w:color="3F3F3F"/>
@@ -2148,7 +2171,7 @@
           <w:tcPr>
             <w:tcW w:w="900" w:type="dxa"/>
             <w:tcBorders>
-              <w:top w:val="nil"/>
+              <w:top w:val="single" w:sz="4" w:space="0" w:color="auto"/>
               <w:left w:val="nil"/>
               <w:bottom w:val="single" w:sz="4" w:space="0" w:color="3F3F3F"/>
               <w:right w:val="single" w:sz="4" w:space="0" w:color="3F3F3F"/>
@@ -2215,9 +2238,9 @@
         </w:tc>
         <w:tc>
           <w:tcPr>
-            <w:tcW w:w="1980" w:type="dxa"/>
-            <w:tcBorders>
-              <w:top w:val="nil"/>
+            <w:tcW w:w="2160" w:type="dxa"/>
+            <w:tcBorders>
+              <w:top w:val="single" w:sz="4" w:space="0" w:color="auto"/>
               <w:left w:val="nil"/>
               <w:bottom w:val="single" w:sz="4" w:space="0" w:color="3F3F3F"/>
               <w:right w:val="single" w:sz="4" w:space="0" w:color="3F3F3F"/>
@@ -2251,9 +2274,9 @@
         </w:tc>
         <w:tc>
           <w:tcPr>
-            <w:tcW w:w="1530" w:type="dxa"/>
-            <w:tcBorders>
-              <w:top w:val="nil"/>
+            <w:tcW w:w="1350" w:type="dxa"/>
+            <w:tcBorders>
+              <w:top w:val="single" w:sz="4" w:space="0" w:color="auto"/>
               <w:left w:val="nil"/>
               <w:bottom w:val="single" w:sz="4" w:space="0" w:color="3F3F3F"/>
               <w:right w:val="single" w:sz="4" w:space="0" w:color="3F3F3F"/>
@@ -2321,7 +2344,7 @@
           <w:tcPr>
             <w:tcW w:w="2160" w:type="dxa"/>
             <w:tcBorders>
-              <w:top w:val="nil"/>
+              <w:top w:val="single" w:sz="4" w:space="0" w:color="auto"/>
               <w:left w:val="nil"/>
               <w:bottom w:val="single" w:sz="4" w:space="0" w:color="auto"/>
               <w:right w:val="single" w:sz="4" w:space="0" w:color="auto"/>
@@ -2353,7 +2376,7 @@
           <w:tcPr>
             <w:tcW w:w="1620" w:type="dxa"/>
             <w:tcBorders>
-              <w:top w:val="nil"/>
+              <w:top w:val="single" w:sz="4" w:space="0" w:color="auto"/>
               <w:left w:val="nil"/>
               <w:bottom w:val="single" w:sz="4" w:space="0" w:color="3F3F3F"/>
               <w:right w:val="single" w:sz="4" w:space="0" w:color="3F3F3F"/>
@@ -2400,7 +2423,7 @@
           <w:tcPr>
             <w:tcW w:w="1170" w:type="dxa"/>
             <w:tcBorders>
-              <w:top w:val="nil"/>
+              <w:top w:val="single" w:sz="4" w:space="0" w:color="auto"/>
               <w:left w:val="nil"/>
               <w:bottom w:val="single" w:sz="4" w:space="0" w:color="3F3F3F"/>
               <w:right w:val="single" w:sz="4" w:space="0" w:color="3F3F3F"/>
@@ -2554,7 +2577,7 @@
         </w:tc>
         <w:tc>
           <w:tcPr>
-            <w:tcW w:w="1980" w:type="dxa"/>
+            <w:tcW w:w="2160" w:type="dxa"/>
             <w:tcBorders>
               <w:top w:val="nil"/>
               <w:left w:val="nil"/>
@@ -2590,7 +2613,7 @@
         </w:tc>
         <w:tc>
           <w:tcPr>
-            <w:tcW w:w="1530" w:type="dxa"/>
+            <w:tcW w:w="1350" w:type="dxa"/>
             <w:tcBorders>
               <w:top w:val="single" w:sz="4" w:space="0" w:color="auto"/>
               <w:left w:val="single" w:sz="4" w:space="0" w:color="auto"/>
@@ -2785,7 +2808,7 @@
             <w:tcBorders>
               <w:top w:val="nil"/>
               <w:left w:val="single" w:sz="4" w:space="0" w:color="3F3F3F"/>
-              <w:bottom w:val="single" w:sz="4" w:space="0" w:color="3F3F3F"/>
+              <w:bottom w:val="single" w:sz="4" w:space="0" w:color="auto"/>
               <w:right w:val="single" w:sz="4" w:space="0" w:color="3F3F3F"/>
             </w:tcBorders>
             <w:shd w:val="clear" w:color="000000" w:fill="FFFF00"/>
@@ -2824,7 +2847,7 @@
             <w:tcBorders>
               <w:top w:val="nil"/>
               <w:left w:val="nil"/>
-              <w:bottom w:val="single" w:sz="4" w:space="0" w:color="3F3F3F"/>
+              <w:bottom w:val="single" w:sz="4" w:space="0" w:color="auto"/>
               <w:right w:val="single" w:sz="4" w:space="0" w:color="3F3F3F"/>
             </w:tcBorders>
             <w:shd w:val="clear" w:color="000000" w:fill="F2F2F2"/>
@@ -2889,11 +2912,11 @@
         </w:tc>
         <w:tc>
           <w:tcPr>
-            <w:tcW w:w="1980" w:type="dxa"/>
+            <w:tcW w:w="2160" w:type="dxa"/>
             <w:tcBorders>
               <w:top w:val="nil"/>
               <w:left w:val="nil"/>
-              <w:bottom w:val="single" w:sz="4" w:space="0" w:color="3F3F3F"/>
+              <w:bottom w:val="single" w:sz="4" w:space="0" w:color="auto"/>
               <w:right w:val="single" w:sz="4" w:space="0" w:color="3F3F3F"/>
             </w:tcBorders>
             <w:shd w:val="clear" w:color="000000" w:fill="F2F2F2"/>
@@ -2925,11 +2948,11 @@
         </w:tc>
         <w:tc>
           <w:tcPr>
-            <w:tcW w:w="1530" w:type="dxa"/>
+            <w:tcW w:w="1350" w:type="dxa"/>
             <w:tcBorders>
               <w:top w:val="single" w:sz="4" w:space="0" w:color="3F3F3F"/>
               <w:left w:val="nil"/>
-              <w:bottom w:val="single" w:sz="4" w:space="0" w:color="3F3F3F"/>
+              <w:bottom w:val="single" w:sz="4" w:space="0" w:color="auto"/>
               <w:right w:val="single" w:sz="4" w:space="0" w:color="3F3F3F"/>
             </w:tcBorders>
             <w:shd w:val="clear" w:color="000000" w:fill="F2F2F2"/>
@@ -3029,7 +3052,7 @@
             <w:tcBorders>
               <w:top w:val="nil"/>
               <w:left w:val="nil"/>
-              <w:bottom w:val="single" w:sz="4" w:space="0" w:color="3F3F3F"/>
+              <w:bottom w:val="single" w:sz="4" w:space="0" w:color="auto"/>
               <w:right w:val="single" w:sz="4" w:space="0" w:color="3F3F3F"/>
             </w:tcBorders>
             <w:shd w:val="clear" w:color="000000" w:fill="F2F2F2"/>
@@ -3076,7 +3099,7 @@
             <w:tcBorders>
               <w:top w:val="nil"/>
               <w:left w:val="nil"/>
-              <w:bottom w:val="single" w:sz="4" w:space="0" w:color="3F3F3F"/>
+              <w:bottom w:val="single" w:sz="4" w:space="0" w:color="auto"/>
               <w:right w:val="single" w:sz="4" w:space="0" w:color="3F3F3F"/>
             </w:tcBorders>
             <w:shd w:val="clear" w:color="000000" w:fill="F2F2F2"/>
@@ -3112,10 +3135,10 @@
           <w:tcPr>
             <w:tcW w:w="625" w:type="dxa"/>
             <w:tcBorders>
-              <w:top w:val="nil"/>
-              <w:left w:val="single" w:sz="4" w:space="0" w:color="3F3F3F"/>
-              <w:bottom w:val="single" w:sz="4" w:space="0" w:color="3F3F3F"/>
-              <w:right w:val="single" w:sz="4" w:space="0" w:color="3F3F3F"/>
+              <w:top w:val="single" w:sz="4" w:space="0" w:color="auto"/>
+              <w:left w:val="single" w:sz="4" w:space="0" w:color="auto"/>
+              <w:bottom w:val="single" w:sz="4" w:space="0" w:color="auto"/>
+              <w:right w:val="single" w:sz="4" w:space="0" w:color="auto"/>
             </w:tcBorders>
             <w:shd w:val="clear" w:color="000000" w:fill="FFFF00"/>
             <w:hideMark/>
@@ -3152,10 +3175,10 @@
           <w:tcPr>
             <w:tcW w:w="900" w:type="dxa"/>
             <w:tcBorders>
-              <w:top w:val="nil"/>
-              <w:left w:val="nil"/>
-              <w:bottom w:val="single" w:sz="4" w:space="0" w:color="3F3F3F"/>
-              <w:right w:val="single" w:sz="4" w:space="0" w:color="3F3F3F"/>
+              <w:top w:val="single" w:sz="4" w:space="0" w:color="auto"/>
+              <w:left w:val="single" w:sz="4" w:space="0" w:color="auto"/>
+              <w:bottom w:val="single" w:sz="4" w:space="0" w:color="auto"/>
+              <w:right w:val="single" w:sz="4" w:space="0" w:color="auto"/>
             </w:tcBorders>
             <w:shd w:val="clear" w:color="000000" w:fill="F2F2F2"/>
             <w:hideMark/>
@@ -3189,10 +3212,10 @@
           <w:tcPr>
             <w:tcW w:w="1620" w:type="dxa"/>
             <w:tcBorders>
-              <w:top w:val="single" w:sz="4" w:space="0" w:color="3F3F3F"/>
-              <w:left w:val="nil"/>
-              <w:bottom w:val="single" w:sz="4" w:space="0" w:color="3F3F3F"/>
-              <w:right w:val="single" w:sz="4" w:space="0" w:color="3F3F3F"/>
+              <w:top w:val="single" w:sz="4" w:space="0" w:color="auto"/>
+              <w:left w:val="single" w:sz="4" w:space="0" w:color="auto"/>
+              <w:bottom w:val="single" w:sz="4" w:space="0" w:color="auto"/>
+              <w:right w:val="single" w:sz="4" w:space="0" w:color="auto"/>
             </w:tcBorders>
             <w:shd w:val="clear" w:color="000000" w:fill="F2F2F2"/>
             <w:hideMark/>
@@ -3223,12 +3246,12 @@
         </w:tc>
         <w:tc>
           <w:tcPr>
-            <w:tcW w:w="1980" w:type="dxa"/>
-            <w:tcBorders>
-              <w:top w:val="nil"/>
-              <w:left w:val="nil"/>
-              <w:bottom w:val="single" w:sz="4" w:space="0" w:color="3F3F3F"/>
-              <w:right w:val="single" w:sz="4" w:space="0" w:color="3F3F3F"/>
+            <w:tcW w:w="2160" w:type="dxa"/>
+            <w:tcBorders>
+              <w:top w:val="single" w:sz="4" w:space="0" w:color="auto"/>
+              <w:left w:val="single" w:sz="4" w:space="0" w:color="auto"/>
+              <w:bottom w:val="single" w:sz="4" w:space="0" w:color="auto"/>
+              <w:right w:val="single" w:sz="4" w:space="0" w:color="auto"/>
             </w:tcBorders>
             <w:shd w:val="clear" w:color="000000" w:fill="F2F2F2"/>
             <w:hideMark/>
@@ -3259,12 +3282,12 @@
         </w:tc>
         <w:tc>
           <w:tcPr>
-            <w:tcW w:w="1530" w:type="dxa"/>
-            <w:tcBorders>
-              <w:top w:val="nil"/>
-              <w:left w:val="nil"/>
-              <w:bottom w:val="single" w:sz="4" w:space="0" w:color="3F3F3F"/>
-              <w:right w:val="single" w:sz="4" w:space="0" w:color="3F3F3F"/>
+            <w:tcW w:w="1350" w:type="dxa"/>
+            <w:tcBorders>
+              <w:top w:val="single" w:sz="4" w:space="0" w:color="auto"/>
+              <w:left w:val="single" w:sz="4" w:space="0" w:color="auto"/>
+              <w:bottom w:val="single" w:sz="4" w:space="0" w:color="auto"/>
+              <w:right w:val="single" w:sz="4" w:space="0" w:color="auto"/>
             </w:tcBorders>
             <w:shd w:val="clear" w:color="000000" w:fill="F2F2F2"/>
             <w:hideMark/>
@@ -3297,10 +3320,10 @@
           <w:tcPr>
             <w:tcW w:w="2160" w:type="dxa"/>
             <w:tcBorders>
-              <w:top w:val="single" w:sz="4" w:space="0" w:color="3F3F3F"/>
-              <w:left w:val="nil"/>
-              <w:bottom w:val="single" w:sz="4" w:space="0" w:color="3F3F3F"/>
-              <w:right w:val="single" w:sz="4" w:space="0" w:color="3F3F3F"/>
+              <w:top w:val="single" w:sz="4" w:space="0" w:color="auto"/>
+              <w:left w:val="single" w:sz="4" w:space="0" w:color="auto"/>
+              <w:bottom w:val="single" w:sz="4" w:space="0" w:color="auto"/>
+              <w:right w:val="single" w:sz="4" w:space="0" w:color="auto"/>
             </w:tcBorders>
             <w:shd w:val="clear" w:color="000000" w:fill="F2F2F2"/>
             <w:hideMark/>
@@ -3333,10 +3356,10 @@
           <w:tcPr>
             <w:tcW w:w="2160" w:type="dxa"/>
             <w:tcBorders>
-              <w:top w:val="single" w:sz="4" w:space="0" w:color="3F3F3F"/>
-              <w:left w:val="nil"/>
-              <w:bottom w:val="single" w:sz="4" w:space="0" w:color="3F3F3F"/>
-              <w:right w:val="single" w:sz="4" w:space="0" w:color="3F3F3F"/>
+              <w:top w:val="single" w:sz="4" w:space="0" w:color="auto"/>
+              <w:left w:val="single" w:sz="4" w:space="0" w:color="auto"/>
+              <w:bottom w:val="single" w:sz="4" w:space="0" w:color="auto"/>
+              <w:right w:val="single" w:sz="4" w:space="0" w:color="auto"/>
             </w:tcBorders>
             <w:shd w:val="clear" w:color="000000" w:fill="F2F2F2"/>
             <w:hideMark/>
@@ -3369,10 +3392,10 @@
           <w:tcPr>
             <w:tcW w:w="1620" w:type="dxa"/>
             <w:tcBorders>
-              <w:top w:val="nil"/>
-              <w:left w:val="nil"/>
-              <w:bottom w:val="single" w:sz="4" w:space="0" w:color="3F3F3F"/>
-              <w:right w:val="single" w:sz="4" w:space="0" w:color="3F3F3F"/>
+              <w:top w:val="single" w:sz="4" w:space="0" w:color="auto"/>
+              <w:left w:val="single" w:sz="4" w:space="0" w:color="auto"/>
+              <w:bottom w:val="single" w:sz="4" w:space="0" w:color="auto"/>
+              <w:right w:val="single" w:sz="4" w:space="0" w:color="auto"/>
             </w:tcBorders>
             <w:shd w:val="clear" w:color="000000" w:fill="F2F2F2"/>
             <w:hideMark/>
@@ -3416,10 +3439,10 @@
           <w:tcPr>
             <w:tcW w:w="1170" w:type="dxa"/>
             <w:tcBorders>
-              <w:top w:val="nil"/>
-              <w:left w:val="nil"/>
-              <w:bottom w:val="single" w:sz="4" w:space="0" w:color="3F3F3F"/>
-              <w:right w:val="single" w:sz="4" w:space="0" w:color="3F3F3F"/>
+              <w:top w:val="single" w:sz="4" w:space="0" w:color="auto"/>
+              <w:left w:val="single" w:sz="4" w:space="0" w:color="auto"/>
+              <w:bottom w:val="single" w:sz="4" w:space="0" w:color="auto"/>
+              <w:right w:val="single" w:sz="4" w:space="0" w:color="auto"/>
             </w:tcBorders>
             <w:shd w:val="clear" w:color="000000" w:fill="F2F2F2"/>
           </w:tcPr>
@@ -3475,7 +3498,7 @@
           <w:szCs w:val="26"/>
         </w:rPr>
       </w:pPr>
-      <w:bookmarkStart w:id="9" w:name="_Toc302276642"/>
+      <w:bookmarkStart w:id="10" w:name="_Toc302276642"/>
       <w:r>
         <w:rPr>
           <w:sz w:val="26"/>
@@ -3497,7 +3520,7 @@
         </w:rPr>
         <w:t>.2. Probability – Impact matrix</w:t>
       </w:r>
-      <w:bookmarkEnd w:id="9"/>
+      <w:bookmarkEnd w:id="10"/>
     </w:p>
     <w:tbl>
       <w:tblPr>
@@ -4104,7 +4127,7 @@
           <w:szCs w:val="26"/>
         </w:rPr>
       </w:pPr>
-      <w:bookmarkStart w:id="10" w:name="_Toc302276643"/>
+      <w:bookmarkStart w:id="11" w:name="_Toc302276643"/>
       <w:r>
         <w:rPr>
           <w:sz w:val="26"/>
@@ -4112,7 +4135,7 @@
         </w:rPr>
         <w:t>6.5.3. Risk response plan &amp; Risk status</w:t>
       </w:r>
-      <w:bookmarkEnd w:id="10"/>
+      <w:bookmarkEnd w:id="11"/>
     </w:p>
     <w:p>
       <w:pPr>
@@ -4162,6 +4185,14 @@
     <w:tbl>
       <w:tblPr>
         <w:tblW w:w="13675" w:type="dxa"/>
+        <w:tblBorders>
+          <w:top w:val="single" w:sz="4" w:space="0" w:color="auto"/>
+          <w:left w:val="single" w:sz="4" w:space="0" w:color="auto"/>
+          <w:bottom w:val="single" w:sz="4" w:space="0" w:color="auto"/>
+          <w:right w:val="single" w:sz="4" w:space="0" w:color="auto"/>
+          <w:insideH w:val="single" w:sz="4" w:space="0" w:color="auto"/>
+          <w:insideV w:val="single" w:sz="4" w:space="0" w:color="auto"/>
+        </w:tblBorders>
         <w:tblLayout w:type="fixed"/>
         <w:tblLook w:val="04A0" w:firstRow="1" w:lastRow="0" w:firstColumn="1" w:lastColumn="0" w:noHBand="0" w:noVBand="1"/>
       </w:tblPr>
@@ -4181,12 +4212,6 @@
         <w:tc>
           <w:tcPr>
             <w:tcW w:w="715" w:type="dxa"/>
-            <w:tcBorders>
-              <w:top w:val="single" w:sz="4" w:space="0" w:color="auto"/>
-              <w:left w:val="single" w:sz="4" w:space="0" w:color="auto"/>
-              <w:bottom w:val="single" w:sz="4" w:space="0" w:color="auto"/>
-              <w:right w:val="single" w:sz="4" w:space="0" w:color="auto"/>
-            </w:tcBorders>
             <w:shd w:val="clear" w:color="000000" w:fill="70AD47"/>
             <w:vAlign w:val="center"/>
             <w:hideMark/>
@@ -4204,6 +4229,14 @@
                 <w:lang w:eastAsia="ja-JP"/>
               </w:rPr>
             </w:pPr>
+            <w:bookmarkStart w:id="12" w:name="OLE_LINK9"/>
+            <w:bookmarkStart w:id="13" w:name="OLE_LINK10"/>
+            <w:bookmarkStart w:id="14" w:name="OLE_LINK11"/>
+            <w:bookmarkStart w:id="15" w:name="OLE_LINK12"/>
+            <w:bookmarkStart w:id="16" w:name="OLE_LINK13"/>
+            <w:bookmarkStart w:id="17" w:name="OLE_LINK16"/>
+            <w:bookmarkStart w:id="18" w:name="OLE_LINK17"/>
+            <w:bookmarkStart w:id="19" w:name="_GoBack"/>
             <w:r>
               <w:rPr>
                 <w:rFonts w:ascii="Cambria" w:hAnsi="Cambria" w:cs="Arial"/>
@@ -4221,12 +4254,6 @@
         <w:tc>
           <w:tcPr>
             <w:tcW w:w="1890" w:type="dxa"/>
-            <w:tcBorders>
-              <w:top w:val="single" w:sz="4" w:space="0" w:color="auto"/>
-              <w:left w:val="nil"/>
-              <w:bottom w:val="single" w:sz="4" w:space="0" w:color="auto"/>
-              <w:right w:val="single" w:sz="4" w:space="0" w:color="auto"/>
-            </w:tcBorders>
             <w:shd w:val="clear" w:color="000000" w:fill="70AD47"/>
             <w:vAlign w:val="center"/>
             <w:hideMark/>
@@ -4261,12 +4288,6 @@
         <w:tc>
           <w:tcPr>
             <w:tcW w:w="2700" w:type="dxa"/>
-            <w:tcBorders>
-              <w:top w:val="single" w:sz="4" w:space="0" w:color="auto"/>
-              <w:left w:val="nil"/>
-              <w:bottom w:val="single" w:sz="4" w:space="0" w:color="auto"/>
-              <w:right w:val="single" w:sz="4" w:space="0" w:color="auto"/>
-            </w:tcBorders>
             <w:shd w:val="clear" w:color="000000" w:fill="70AD47"/>
             <w:vAlign w:val="center"/>
             <w:hideMark/>
@@ -4299,12 +4320,6 @@
         <w:tc>
           <w:tcPr>
             <w:tcW w:w="2790" w:type="dxa"/>
-            <w:tcBorders>
-              <w:top w:val="single" w:sz="4" w:space="0" w:color="auto"/>
-              <w:left w:val="nil"/>
-              <w:bottom w:val="single" w:sz="4" w:space="0" w:color="auto"/>
-              <w:right w:val="single" w:sz="4" w:space="0" w:color="auto"/>
-            </w:tcBorders>
             <w:shd w:val="clear" w:color="000000" w:fill="70AD47"/>
             <w:vAlign w:val="center"/>
             <w:hideMark/>
@@ -4337,12 +4352,6 @@
         <w:tc>
           <w:tcPr>
             <w:tcW w:w="2430" w:type="dxa"/>
-            <w:tcBorders>
-              <w:top w:val="single" w:sz="4" w:space="0" w:color="auto"/>
-              <w:left w:val="nil"/>
-              <w:bottom w:val="single" w:sz="4" w:space="0" w:color="auto"/>
-              <w:right w:val="single" w:sz="4" w:space="0" w:color="auto"/>
-            </w:tcBorders>
             <w:shd w:val="clear" w:color="000000" w:fill="70AD47"/>
             <w:vAlign w:val="center"/>
             <w:hideMark/>
@@ -4375,12 +4384,6 @@
         <w:tc>
           <w:tcPr>
             <w:tcW w:w="1620" w:type="dxa"/>
-            <w:tcBorders>
-              <w:top w:val="single" w:sz="4" w:space="0" w:color="auto"/>
-              <w:left w:val="nil"/>
-              <w:bottom w:val="single" w:sz="4" w:space="0" w:color="auto"/>
-              <w:right w:val="single" w:sz="4" w:space="0" w:color="auto"/>
-            </w:tcBorders>
             <w:shd w:val="clear" w:color="000000" w:fill="70AD47"/>
             <w:vAlign w:val="center"/>
           </w:tcPr>
@@ -4414,12 +4417,6 @@
         <w:tc>
           <w:tcPr>
             <w:tcW w:w="1530" w:type="dxa"/>
-            <w:tcBorders>
-              <w:top w:val="single" w:sz="4" w:space="0" w:color="auto"/>
-              <w:left w:val="nil"/>
-              <w:bottom w:val="single" w:sz="4" w:space="0" w:color="auto"/>
-              <w:right w:val="single" w:sz="4" w:space="0" w:color="auto"/>
-            </w:tcBorders>
             <w:shd w:val="clear" w:color="000000" w:fill="70AD47"/>
             <w:vAlign w:val="center"/>
           </w:tcPr>
@@ -4458,12 +4455,6 @@
         <w:tc>
           <w:tcPr>
             <w:tcW w:w="715" w:type="dxa"/>
-            <w:tcBorders>
-              <w:top w:val="single" w:sz="4" w:space="0" w:color="3F3F3F"/>
-              <w:left w:val="single" w:sz="4" w:space="0" w:color="3F3F3F"/>
-              <w:bottom w:val="single" w:sz="4" w:space="0" w:color="3F3F3F"/>
-              <w:right w:val="single" w:sz="4" w:space="0" w:color="3F3F3F"/>
-            </w:tcBorders>
             <w:shd w:val="clear" w:color="000000" w:fill="FFFF00"/>
             <w:hideMark/>
           </w:tcPr>
@@ -4480,6 +4471,7 @@
                 <w:lang w:eastAsia="ja-JP"/>
               </w:rPr>
             </w:pPr>
+            <w:bookmarkStart w:id="20" w:name="_Hlk430513547"/>
             <w:r>
               <w:rPr>
                 <w:rFonts w:ascii="Cambria" w:hAnsi="Cambria" w:cs="Arial"/>
@@ -4497,12 +4489,6 @@
         <w:tc>
           <w:tcPr>
             <w:tcW w:w="1890" w:type="dxa"/>
-            <w:tcBorders>
-              <w:top w:val="single" w:sz="4" w:space="0" w:color="3F3F3F"/>
-              <w:left w:val="nil"/>
-              <w:bottom w:val="single" w:sz="4" w:space="0" w:color="3F3F3F"/>
-              <w:right w:val="single" w:sz="4" w:space="0" w:color="3F3F3F"/>
-            </w:tcBorders>
             <w:shd w:val="clear" w:color="000000" w:fill="F2F2F2"/>
             <w:hideMark/>
           </w:tcPr>
@@ -4533,12 +4519,6 @@
         <w:tc>
           <w:tcPr>
             <w:tcW w:w="2700" w:type="dxa"/>
-            <w:tcBorders>
-              <w:top w:val="single" w:sz="4" w:space="0" w:color="3F3F3F"/>
-              <w:left w:val="nil"/>
-              <w:bottom w:val="single" w:sz="4" w:space="0" w:color="3F3F3F"/>
-              <w:right w:val="single" w:sz="4" w:space="0" w:color="3F3F3F"/>
-            </w:tcBorders>
             <w:shd w:val="clear" w:color="000000" w:fill="F2F2F2"/>
             <w:hideMark/>
           </w:tcPr>
@@ -4569,12 +4549,6 @@
         <w:tc>
           <w:tcPr>
             <w:tcW w:w="2790" w:type="dxa"/>
-            <w:tcBorders>
-              <w:top w:val="single" w:sz="4" w:space="0" w:color="3F3F3F"/>
-              <w:left w:val="nil"/>
-              <w:bottom w:val="single" w:sz="4" w:space="0" w:color="3F3F3F"/>
-              <w:right w:val="single" w:sz="4" w:space="0" w:color="3F3F3F"/>
-            </w:tcBorders>
             <w:shd w:val="clear" w:color="000000" w:fill="F2F2F2"/>
             <w:hideMark/>
           </w:tcPr>
@@ -4605,12 +4579,6 @@
         <w:tc>
           <w:tcPr>
             <w:tcW w:w="2430" w:type="dxa"/>
-            <w:tcBorders>
-              <w:top w:val="single" w:sz="4" w:space="0" w:color="3F3F3F"/>
-              <w:left w:val="nil"/>
-              <w:bottom w:val="single" w:sz="4" w:space="0" w:color="3F3F3F"/>
-              <w:right w:val="single" w:sz="4" w:space="0" w:color="3F3F3F"/>
-            </w:tcBorders>
             <w:shd w:val="clear" w:color="000000" w:fill="F2F2F2"/>
             <w:hideMark/>
           </w:tcPr>
@@ -4641,12 +4609,6 @@
         <w:tc>
           <w:tcPr>
             <w:tcW w:w="1620" w:type="dxa"/>
-            <w:tcBorders>
-              <w:top w:val="single" w:sz="4" w:space="0" w:color="3F3F3F"/>
-              <w:left w:val="nil"/>
-              <w:bottom w:val="single" w:sz="4" w:space="0" w:color="3F3F3F"/>
-              <w:right w:val="single" w:sz="4" w:space="0" w:color="3F3F3F"/>
-            </w:tcBorders>
             <w:shd w:val="clear" w:color="000000" w:fill="F2F2F2"/>
           </w:tcPr>
           <w:p>
@@ -4676,12 +4638,6 @@
         <w:tc>
           <w:tcPr>
             <w:tcW w:w="1530" w:type="dxa"/>
-            <w:tcBorders>
-              <w:top w:val="single" w:sz="4" w:space="0" w:color="3F3F3F"/>
-              <w:left w:val="nil"/>
-              <w:bottom w:val="single" w:sz="4" w:space="0" w:color="3F3F3F"/>
-              <w:right w:val="single" w:sz="4" w:space="0" w:color="3F3F3F"/>
-            </w:tcBorders>
             <w:shd w:val="clear" w:color="000000" w:fill="F2F2F2"/>
           </w:tcPr>
           <w:p>
@@ -4716,12 +4672,6 @@
         <w:tc>
           <w:tcPr>
             <w:tcW w:w="715" w:type="dxa"/>
-            <w:tcBorders>
-              <w:top w:val="nil"/>
-              <w:left w:val="single" w:sz="4" w:space="0" w:color="3F3F3F"/>
-              <w:bottom w:val="single" w:sz="4" w:space="0" w:color="3F3F3F"/>
-              <w:right w:val="single" w:sz="4" w:space="0" w:color="3F3F3F"/>
-            </w:tcBorders>
             <w:shd w:val="clear" w:color="000000" w:fill="FFFF00"/>
             <w:hideMark/>
           </w:tcPr>
@@ -4755,12 +4705,6 @@
         <w:tc>
           <w:tcPr>
             <w:tcW w:w="1890" w:type="dxa"/>
-            <w:tcBorders>
-              <w:top w:val="nil"/>
-              <w:left w:val="nil"/>
-              <w:bottom w:val="single" w:sz="4" w:space="0" w:color="3F3F3F"/>
-              <w:right w:val="single" w:sz="4" w:space="0" w:color="3F3F3F"/>
-            </w:tcBorders>
             <w:shd w:val="clear" w:color="000000" w:fill="F2F2F2"/>
             <w:hideMark/>
           </w:tcPr>
@@ -4791,12 +4735,6 @@
         <w:tc>
           <w:tcPr>
             <w:tcW w:w="2700" w:type="dxa"/>
-            <w:tcBorders>
-              <w:top w:val="nil"/>
-              <w:left w:val="nil"/>
-              <w:bottom w:val="single" w:sz="4" w:space="0" w:color="3F3F3F"/>
-              <w:right w:val="single" w:sz="4" w:space="0" w:color="3F3F3F"/>
-            </w:tcBorders>
             <w:shd w:val="clear" w:color="000000" w:fill="F2F2F2"/>
             <w:hideMark/>
           </w:tcPr>
@@ -4827,12 +4765,6 @@
         <w:tc>
           <w:tcPr>
             <w:tcW w:w="2790" w:type="dxa"/>
-            <w:tcBorders>
-              <w:top w:val="nil"/>
-              <w:left w:val="nil"/>
-              <w:bottom w:val="single" w:sz="4" w:space="0" w:color="3F3F3F"/>
-              <w:right w:val="single" w:sz="4" w:space="0" w:color="3F3F3F"/>
-            </w:tcBorders>
             <w:shd w:val="clear" w:color="000000" w:fill="F2F2F2"/>
             <w:hideMark/>
           </w:tcPr>
@@ -4863,12 +4795,6 @@
         <w:tc>
           <w:tcPr>
             <w:tcW w:w="2430" w:type="dxa"/>
-            <w:tcBorders>
-              <w:top w:val="nil"/>
-              <w:left w:val="nil"/>
-              <w:bottom w:val="single" w:sz="4" w:space="0" w:color="3F3F3F"/>
-              <w:right w:val="single" w:sz="4" w:space="0" w:color="3F3F3F"/>
-            </w:tcBorders>
             <w:shd w:val="clear" w:color="000000" w:fill="F2F2F2"/>
             <w:hideMark/>
           </w:tcPr>
@@ -4899,12 +4825,6 @@
         <w:tc>
           <w:tcPr>
             <w:tcW w:w="1620" w:type="dxa"/>
-            <w:tcBorders>
-              <w:top w:val="nil"/>
-              <w:left w:val="nil"/>
-              <w:bottom w:val="single" w:sz="4" w:space="0" w:color="3F3F3F"/>
-              <w:right w:val="single" w:sz="4" w:space="0" w:color="3F3F3F"/>
-            </w:tcBorders>
             <w:shd w:val="clear" w:color="000000" w:fill="F2F2F2"/>
           </w:tcPr>
           <w:p>
@@ -4934,12 +4854,6 @@
         <w:tc>
           <w:tcPr>
             <w:tcW w:w="1530" w:type="dxa"/>
-            <w:tcBorders>
-              <w:top w:val="nil"/>
-              <w:left w:val="nil"/>
-              <w:bottom w:val="single" w:sz="4" w:space="0" w:color="3F3F3F"/>
-              <w:right w:val="single" w:sz="4" w:space="0" w:color="3F3F3F"/>
-            </w:tcBorders>
             <w:shd w:val="clear" w:color="000000" w:fill="F2F2F2"/>
           </w:tcPr>
           <w:p>
@@ -4971,12 +4885,6 @@
         <w:tc>
           <w:tcPr>
             <w:tcW w:w="715" w:type="dxa"/>
-            <w:tcBorders>
-              <w:top w:val="nil"/>
-              <w:left w:val="single" w:sz="4" w:space="0" w:color="3F3F3F"/>
-              <w:bottom w:val="single" w:sz="4" w:space="0" w:color="3F3F3F"/>
-              <w:right w:val="single" w:sz="4" w:space="0" w:color="3F3F3F"/>
-            </w:tcBorders>
             <w:shd w:val="clear" w:color="000000" w:fill="FFFF00"/>
             <w:hideMark/>
           </w:tcPr>
@@ -5010,12 +4918,6 @@
         <w:tc>
           <w:tcPr>
             <w:tcW w:w="1890" w:type="dxa"/>
-            <w:tcBorders>
-              <w:top w:val="nil"/>
-              <w:left w:val="nil"/>
-              <w:bottom w:val="single" w:sz="4" w:space="0" w:color="3F3F3F"/>
-              <w:right w:val="single" w:sz="4" w:space="0" w:color="3F3F3F"/>
-            </w:tcBorders>
             <w:shd w:val="clear" w:color="000000" w:fill="F2F2F2"/>
             <w:hideMark/>
           </w:tcPr>
@@ -5046,12 +4948,6 @@
         <w:tc>
           <w:tcPr>
             <w:tcW w:w="2700" w:type="dxa"/>
-            <w:tcBorders>
-              <w:top w:val="nil"/>
-              <w:left w:val="nil"/>
-              <w:bottom w:val="single" w:sz="4" w:space="0" w:color="3F3F3F"/>
-              <w:right w:val="single" w:sz="4" w:space="0" w:color="3F3F3F"/>
-            </w:tcBorders>
             <w:shd w:val="clear" w:color="000000" w:fill="F2F2F2"/>
             <w:hideMark/>
           </w:tcPr>
@@ -5116,12 +5012,6 @@
         <w:tc>
           <w:tcPr>
             <w:tcW w:w="2790" w:type="dxa"/>
-            <w:tcBorders>
-              <w:top w:val="nil"/>
-              <w:left w:val="nil"/>
-              <w:bottom w:val="single" w:sz="4" w:space="0" w:color="3F3F3F"/>
-              <w:right w:val="single" w:sz="4" w:space="0" w:color="3F3F3F"/>
-            </w:tcBorders>
             <w:shd w:val="clear" w:color="000000" w:fill="F2F2F2"/>
             <w:hideMark/>
           </w:tcPr>
@@ -5152,12 +5042,6 @@
         <w:tc>
           <w:tcPr>
             <w:tcW w:w="2430" w:type="dxa"/>
-            <w:tcBorders>
-              <w:top w:val="nil"/>
-              <w:left w:val="nil"/>
-              <w:bottom w:val="single" w:sz="4" w:space="0" w:color="3F3F3F"/>
-              <w:right w:val="single" w:sz="4" w:space="0" w:color="3F3F3F"/>
-            </w:tcBorders>
             <w:shd w:val="clear" w:color="000000" w:fill="F2F2F2"/>
             <w:hideMark/>
           </w:tcPr>
@@ -5199,12 +5083,6 @@
         <w:tc>
           <w:tcPr>
             <w:tcW w:w="1620" w:type="dxa"/>
-            <w:tcBorders>
-              <w:top w:val="nil"/>
-              <w:left w:val="nil"/>
-              <w:bottom w:val="single" w:sz="4" w:space="0" w:color="3F3F3F"/>
-              <w:right w:val="single" w:sz="4" w:space="0" w:color="3F3F3F"/>
-            </w:tcBorders>
             <w:shd w:val="clear" w:color="000000" w:fill="F2F2F2"/>
           </w:tcPr>
           <w:p>
@@ -5234,12 +5112,6 @@
         <w:tc>
           <w:tcPr>
             <w:tcW w:w="1530" w:type="dxa"/>
-            <w:tcBorders>
-              <w:top w:val="nil"/>
-              <w:left w:val="nil"/>
-              <w:bottom w:val="single" w:sz="4" w:space="0" w:color="3F3F3F"/>
-              <w:right w:val="single" w:sz="4" w:space="0" w:color="3F3F3F"/>
-            </w:tcBorders>
             <w:shd w:val="clear" w:color="000000" w:fill="F2F2F2"/>
           </w:tcPr>
           <w:p>
@@ -5271,12 +5143,6 @@
         <w:tc>
           <w:tcPr>
             <w:tcW w:w="715" w:type="dxa"/>
-            <w:tcBorders>
-              <w:top w:val="nil"/>
-              <w:left w:val="single" w:sz="4" w:space="0" w:color="3F3F3F"/>
-              <w:bottom w:val="single" w:sz="4" w:space="0" w:color="3F3F3F"/>
-              <w:right w:val="single" w:sz="4" w:space="0" w:color="3F3F3F"/>
-            </w:tcBorders>
             <w:shd w:val="clear" w:color="000000" w:fill="FFFF00"/>
             <w:hideMark/>
           </w:tcPr>
@@ -5310,12 +5176,6 @@
         <w:tc>
           <w:tcPr>
             <w:tcW w:w="1890" w:type="dxa"/>
-            <w:tcBorders>
-              <w:top w:val="nil"/>
-              <w:left w:val="nil"/>
-              <w:bottom w:val="single" w:sz="4" w:space="0" w:color="3F3F3F"/>
-              <w:right w:val="single" w:sz="4" w:space="0" w:color="3F3F3F"/>
-            </w:tcBorders>
             <w:shd w:val="clear" w:color="000000" w:fill="F2F2F2"/>
             <w:hideMark/>
           </w:tcPr>
@@ -5346,12 +5206,6 @@
         <w:tc>
           <w:tcPr>
             <w:tcW w:w="2700" w:type="dxa"/>
-            <w:tcBorders>
-              <w:top w:val="single" w:sz="4" w:space="0" w:color="auto"/>
-              <w:left w:val="nil"/>
-              <w:bottom w:val="single" w:sz="4" w:space="0" w:color="auto"/>
-              <w:right w:val="single" w:sz="4" w:space="0" w:color="auto"/>
-            </w:tcBorders>
             <w:shd w:val="clear" w:color="000000" w:fill="F2F2F2"/>
             <w:hideMark/>
           </w:tcPr>
@@ -5388,12 +5242,6 @@
         <w:tc>
           <w:tcPr>
             <w:tcW w:w="2790" w:type="dxa"/>
-            <w:tcBorders>
-              <w:top w:val="single" w:sz="4" w:space="0" w:color="auto"/>
-              <w:left w:val="nil"/>
-              <w:bottom w:val="single" w:sz="4" w:space="0" w:color="auto"/>
-              <w:right w:val="single" w:sz="4" w:space="0" w:color="auto"/>
-            </w:tcBorders>
             <w:shd w:val="clear" w:color="000000" w:fill="F2F2F2"/>
             <w:hideMark/>
           </w:tcPr>
@@ -5421,12 +5269,6 @@
         <w:tc>
           <w:tcPr>
             <w:tcW w:w="2430" w:type="dxa"/>
-            <w:tcBorders>
-              <w:top w:val="single" w:sz="4" w:space="0" w:color="auto"/>
-              <w:left w:val="nil"/>
-              <w:bottom w:val="single" w:sz="4" w:space="0" w:color="auto"/>
-              <w:right w:val="single" w:sz="4" w:space="0" w:color="auto"/>
-            </w:tcBorders>
             <w:shd w:val="clear" w:color="000000" w:fill="F2F2F2"/>
             <w:hideMark/>
           </w:tcPr>
@@ -5453,12 +5295,6 @@
         <w:tc>
           <w:tcPr>
             <w:tcW w:w="1620" w:type="dxa"/>
-            <w:tcBorders>
-              <w:top w:val="nil"/>
-              <w:left w:val="nil"/>
-              <w:bottom w:val="single" w:sz="4" w:space="0" w:color="3F3F3F"/>
-              <w:right w:val="single" w:sz="4" w:space="0" w:color="3F3F3F"/>
-            </w:tcBorders>
             <w:shd w:val="clear" w:color="000000" w:fill="F2F2F2"/>
           </w:tcPr>
           <w:p>
@@ -5488,12 +5324,6 @@
         <w:tc>
           <w:tcPr>
             <w:tcW w:w="1530" w:type="dxa"/>
-            <w:tcBorders>
-              <w:top w:val="nil"/>
-              <w:left w:val="nil"/>
-              <w:bottom w:val="single" w:sz="4" w:space="0" w:color="3F3F3F"/>
-              <w:right w:val="single" w:sz="4" w:space="0" w:color="3F3F3F"/>
-            </w:tcBorders>
             <w:shd w:val="clear" w:color="000000" w:fill="F2F2F2"/>
           </w:tcPr>
           <w:p>
@@ -5528,12 +5358,6 @@
         <w:tc>
           <w:tcPr>
             <w:tcW w:w="715" w:type="dxa"/>
-            <w:tcBorders>
-              <w:top w:val="nil"/>
-              <w:left w:val="single" w:sz="4" w:space="0" w:color="3F3F3F"/>
-              <w:bottom w:val="single" w:sz="4" w:space="0" w:color="3F3F3F"/>
-              <w:right w:val="single" w:sz="4" w:space="0" w:color="3F3F3F"/>
-            </w:tcBorders>
             <w:shd w:val="clear" w:color="000000" w:fill="FFFF00"/>
             <w:hideMark/>
           </w:tcPr>
@@ -5568,12 +5392,6 @@
         <w:tc>
           <w:tcPr>
             <w:tcW w:w="1890" w:type="dxa"/>
-            <w:tcBorders>
-              <w:top w:val="single" w:sz="4" w:space="0" w:color="auto"/>
-              <w:left w:val="single" w:sz="4" w:space="0" w:color="auto"/>
-              <w:bottom w:val="single" w:sz="4" w:space="0" w:color="auto"/>
-              <w:right w:val="single" w:sz="4" w:space="0" w:color="auto"/>
-            </w:tcBorders>
             <w:shd w:val="clear" w:color="000000" w:fill="F2F2F2"/>
             <w:hideMark/>
           </w:tcPr>
@@ -5600,12 +5418,6 @@
         <w:tc>
           <w:tcPr>
             <w:tcW w:w="2700" w:type="dxa"/>
-            <w:tcBorders>
-              <w:top w:val="nil"/>
-              <w:left w:val="nil"/>
-              <w:bottom w:val="single" w:sz="4" w:space="0" w:color="auto"/>
-              <w:right w:val="single" w:sz="4" w:space="0" w:color="auto"/>
-            </w:tcBorders>
             <w:shd w:val="clear" w:color="000000" w:fill="F2F2F2"/>
             <w:hideMark/>
           </w:tcPr>
@@ -5632,12 +5444,6 @@
         <w:tc>
           <w:tcPr>
             <w:tcW w:w="2790" w:type="dxa"/>
-            <w:tcBorders>
-              <w:top w:val="nil"/>
-              <w:left w:val="nil"/>
-              <w:bottom w:val="single" w:sz="4" w:space="0" w:color="auto"/>
-              <w:right w:val="single" w:sz="4" w:space="0" w:color="auto"/>
-            </w:tcBorders>
             <w:shd w:val="clear" w:color="000000" w:fill="F2F2F2"/>
             <w:hideMark/>
           </w:tcPr>
@@ -5664,12 +5470,6 @@
         <w:tc>
           <w:tcPr>
             <w:tcW w:w="2430" w:type="dxa"/>
-            <w:tcBorders>
-              <w:top w:val="nil"/>
-              <w:left w:val="nil"/>
-              <w:bottom w:val="single" w:sz="4" w:space="0" w:color="auto"/>
-              <w:right w:val="single" w:sz="4" w:space="0" w:color="auto"/>
-            </w:tcBorders>
             <w:shd w:val="clear" w:color="000000" w:fill="F2F2F2"/>
             <w:hideMark/>
           </w:tcPr>
@@ -5696,12 +5496,6 @@
         <w:tc>
           <w:tcPr>
             <w:tcW w:w="1620" w:type="dxa"/>
-            <w:tcBorders>
-              <w:top w:val="nil"/>
-              <w:left w:val="nil"/>
-              <w:bottom w:val="single" w:sz="4" w:space="0" w:color="3F3F3F"/>
-              <w:right w:val="single" w:sz="4" w:space="0" w:color="3F3F3F"/>
-            </w:tcBorders>
             <w:shd w:val="clear" w:color="000000" w:fill="F2F2F2"/>
           </w:tcPr>
           <w:p>
@@ -5731,12 +5525,6 @@
         <w:tc>
           <w:tcPr>
             <w:tcW w:w="1530" w:type="dxa"/>
-            <w:tcBorders>
-              <w:top w:val="nil"/>
-              <w:left w:val="nil"/>
-              <w:bottom w:val="single" w:sz="4" w:space="0" w:color="3F3F3F"/>
-              <w:right w:val="single" w:sz="4" w:space="0" w:color="3F3F3F"/>
-            </w:tcBorders>
             <w:shd w:val="clear" w:color="000000" w:fill="F2F2F2"/>
           </w:tcPr>
           <w:p>
@@ -5768,12 +5556,6 @@
         <w:tc>
           <w:tcPr>
             <w:tcW w:w="715" w:type="dxa"/>
-            <w:tcBorders>
-              <w:top w:val="nil"/>
-              <w:left w:val="single" w:sz="4" w:space="0" w:color="3F3F3F"/>
-              <w:bottom w:val="single" w:sz="4" w:space="0" w:color="3F3F3F"/>
-              <w:right w:val="single" w:sz="4" w:space="0" w:color="3F3F3F"/>
-            </w:tcBorders>
             <w:shd w:val="clear" w:color="000000" w:fill="FFFF00"/>
             <w:hideMark/>
           </w:tcPr>
@@ -5807,12 +5589,6 @@
         <w:tc>
           <w:tcPr>
             <w:tcW w:w="1890" w:type="dxa"/>
-            <w:tcBorders>
-              <w:top w:val="nil"/>
-              <w:left w:val="single" w:sz="4" w:space="0" w:color="auto"/>
-              <w:bottom w:val="single" w:sz="4" w:space="0" w:color="auto"/>
-              <w:right w:val="single" w:sz="4" w:space="0" w:color="auto"/>
-            </w:tcBorders>
             <w:shd w:val="clear" w:color="000000" w:fill="F2F2F2"/>
             <w:hideMark/>
           </w:tcPr>
@@ -5839,12 +5615,6 @@
         <w:tc>
           <w:tcPr>
             <w:tcW w:w="2700" w:type="dxa"/>
-            <w:tcBorders>
-              <w:top w:val="nil"/>
-              <w:left w:val="nil"/>
-              <w:bottom w:val="single" w:sz="4" w:space="0" w:color="auto"/>
-              <w:right w:val="single" w:sz="4" w:space="0" w:color="auto"/>
-            </w:tcBorders>
             <w:shd w:val="clear" w:color="000000" w:fill="F2F2F2"/>
             <w:hideMark/>
           </w:tcPr>
@@ -5871,12 +5641,6 @@
         <w:tc>
           <w:tcPr>
             <w:tcW w:w="2790" w:type="dxa"/>
-            <w:tcBorders>
-              <w:top w:val="nil"/>
-              <w:left w:val="nil"/>
-              <w:bottom w:val="single" w:sz="4" w:space="0" w:color="auto"/>
-              <w:right w:val="single" w:sz="4" w:space="0" w:color="auto"/>
-            </w:tcBorders>
             <w:shd w:val="clear" w:color="000000" w:fill="F2F2F2"/>
             <w:hideMark/>
           </w:tcPr>
@@ -5913,12 +5677,6 @@
         <w:tc>
           <w:tcPr>
             <w:tcW w:w="2430" w:type="dxa"/>
-            <w:tcBorders>
-              <w:top w:val="nil"/>
-              <w:left w:val="nil"/>
-              <w:bottom w:val="single" w:sz="4" w:space="0" w:color="auto"/>
-              <w:right w:val="single" w:sz="4" w:space="0" w:color="auto"/>
-            </w:tcBorders>
             <w:shd w:val="clear" w:color="000000" w:fill="F2F2F2"/>
             <w:hideMark/>
           </w:tcPr>
@@ -5945,12 +5703,6 @@
         <w:tc>
           <w:tcPr>
             <w:tcW w:w="1620" w:type="dxa"/>
-            <w:tcBorders>
-              <w:top w:val="nil"/>
-              <w:left w:val="nil"/>
-              <w:bottom w:val="single" w:sz="4" w:space="0" w:color="3F3F3F"/>
-              <w:right w:val="single" w:sz="4" w:space="0" w:color="3F3F3F"/>
-            </w:tcBorders>
             <w:shd w:val="clear" w:color="000000" w:fill="F2F2F2"/>
           </w:tcPr>
           <w:p>
@@ -5980,12 +5732,6 @@
         <w:tc>
           <w:tcPr>
             <w:tcW w:w="1530" w:type="dxa"/>
-            <w:tcBorders>
-              <w:top w:val="nil"/>
-              <w:left w:val="nil"/>
-              <w:bottom w:val="single" w:sz="4" w:space="0" w:color="3F3F3F"/>
-              <w:right w:val="single" w:sz="4" w:space="0" w:color="3F3F3F"/>
-            </w:tcBorders>
             <w:shd w:val="clear" w:color="000000" w:fill="F2F2F2"/>
           </w:tcPr>
           <w:p>
@@ -6020,12 +5766,6 @@
         <w:tc>
           <w:tcPr>
             <w:tcW w:w="715" w:type="dxa"/>
-            <w:tcBorders>
-              <w:top w:val="nil"/>
-              <w:left w:val="single" w:sz="4" w:space="0" w:color="3F3F3F"/>
-              <w:bottom w:val="single" w:sz="4" w:space="0" w:color="3F3F3F"/>
-              <w:right w:val="single" w:sz="4" w:space="0" w:color="3F3F3F"/>
-            </w:tcBorders>
             <w:shd w:val="clear" w:color="000000" w:fill="FFFF00"/>
             <w:hideMark/>
           </w:tcPr>
@@ -6059,12 +5799,6 @@
         <w:tc>
           <w:tcPr>
             <w:tcW w:w="1890" w:type="dxa"/>
-            <w:tcBorders>
-              <w:top w:val="nil"/>
-              <w:left w:val="single" w:sz="4" w:space="0" w:color="auto"/>
-              <w:bottom w:val="single" w:sz="4" w:space="0" w:color="auto"/>
-              <w:right w:val="single" w:sz="4" w:space="0" w:color="auto"/>
-            </w:tcBorders>
             <w:shd w:val="clear" w:color="000000" w:fill="F2F2F2"/>
             <w:hideMark/>
           </w:tcPr>
@@ -6091,12 +5825,6 @@
         <w:tc>
           <w:tcPr>
             <w:tcW w:w="2700" w:type="dxa"/>
-            <w:tcBorders>
-              <w:top w:val="nil"/>
-              <w:left w:val="nil"/>
-              <w:bottom w:val="single" w:sz="4" w:space="0" w:color="auto"/>
-              <w:right w:val="single" w:sz="4" w:space="0" w:color="auto"/>
-            </w:tcBorders>
             <w:shd w:val="clear" w:color="000000" w:fill="F2F2F2"/>
             <w:hideMark/>
           </w:tcPr>
@@ -6123,12 +5851,6 @@
         <w:tc>
           <w:tcPr>
             <w:tcW w:w="2790" w:type="dxa"/>
-            <w:tcBorders>
-              <w:top w:val="nil"/>
-              <w:left w:val="nil"/>
-              <w:bottom w:val="single" w:sz="4" w:space="0" w:color="auto"/>
-              <w:right w:val="single" w:sz="4" w:space="0" w:color="auto"/>
-            </w:tcBorders>
             <w:shd w:val="clear" w:color="000000" w:fill="F2F2F2"/>
             <w:hideMark/>
           </w:tcPr>
@@ -6155,12 +5877,6 @@
         <w:tc>
           <w:tcPr>
             <w:tcW w:w="2430" w:type="dxa"/>
-            <w:tcBorders>
-              <w:top w:val="nil"/>
-              <w:left w:val="nil"/>
-              <w:bottom w:val="single" w:sz="4" w:space="0" w:color="auto"/>
-              <w:right w:val="single" w:sz="4" w:space="0" w:color="auto"/>
-            </w:tcBorders>
             <w:shd w:val="clear" w:color="000000" w:fill="F2F2F2"/>
             <w:hideMark/>
           </w:tcPr>
@@ -6187,12 +5903,6 @@
         <w:tc>
           <w:tcPr>
             <w:tcW w:w="1620" w:type="dxa"/>
-            <w:tcBorders>
-              <w:top w:val="nil"/>
-              <w:left w:val="nil"/>
-              <w:bottom w:val="single" w:sz="4" w:space="0" w:color="3F3F3F"/>
-              <w:right w:val="single" w:sz="4" w:space="0" w:color="3F3F3F"/>
-            </w:tcBorders>
             <w:shd w:val="clear" w:color="000000" w:fill="F2F2F2"/>
           </w:tcPr>
           <w:p>
@@ -6222,12 +5932,6 @@
         <w:tc>
           <w:tcPr>
             <w:tcW w:w="1530" w:type="dxa"/>
-            <w:tcBorders>
-              <w:top w:val="nil"/>
-              <w:left w:val="nil"/>
-              <w:bottom w:val="single" w:sz="4" w:space="0" w:color="3F3F3F"/>
-              <w:right w:val="single" w:sz="4" w:space="0" w:color="3F3F3F"/>
-            </w:tcBorders>
             <w:shd w:val="clear" w:color="000000" w:fill="F2F2F2"/>
           </w:tcPr>
           <w:p>
@@ -6262,12 +5966,6 @@
         <w:tc>
           <w:tcPr>
             <w:tcW w:w="715" w:type="dxa"/>
-            <w:tcBorders>
-              <w:top w:val="nil"/>
-              <w:left w:val="single" w:sz="4" w:space="0" w:color="3F3F3F"/>
-              <w:bottom w:val="single" w:sz="4" w:space="0" w:color="3F3F3F"/>
-              <w:right w:val="single" w:sz="4" w:space="0" w:color="3F3F3F"/>
-            </w:tcBorders>
             <w:shd w:val="clear" w:color="000000" w:fill="FFFF00"/>
             <w:hideMark/>
           </w:tcPr>
@@ -6301,12 +5999,6 @@
         <w:tc>
           <w:tcPr>
             <w:tcW w:w="1890" w:type="dxa"/>
-            <w:tcBorders>
-              <w:top w:val="single" w:sz="4" w:space="0" w:color="3F3F3F"/>
-              <w:left w:val="nil"/>
-              <w:bottom w:val="single" w:sz="4" w:space="0" w:color="3F3F3F"/>
-              <w:right w:val="single" w:sz="4" w:space="0" w:color="3F3F3F"/>
-            </w:tcBorders>
             <w:shd w:val="clear" w:color="000000" w:fill="F2F2F2"/>
             <w:hideMark/>
           </w:tcPr>
@@ -6337,12 +6029,6 @@
         <w:tc>
           <w:tcPr>
             <w:tcW w:w="2700" w:type="dxa"/>
-            <w:tcBorders>
-              <w:top w:val="single" w:sz="4" w:space="0" w:color="3F3F3F"/>
-              <w:left w:val="nil"/>
-              <w:bottom w:val="single" w:sz="4" w:space="0" w:color="3F3F3F"/>
-              <w:right w:val="single" w:sz="4" w:space="0" w:color="3F3F3F"/>
-            </w:tcBorders>
             <w:shd w:val="clear" w:color="000000" w:fill="F2F2F2"/>
             <w:hideMark/>
           </w:tcPr>
@@ -6373,12 +6059,6 @@
         <w:tc>
           <w:tcPr>
             <w:tcW w:w="2790" w:type="dxa"/>
-            <w:tcBorders>
-              <w:top w:val="single" w:sz="4" w:space="0" w:color="3F3F3F"/>
-              <w:left w:val="nil"/>
-              <w:bottom w:val="single" w:sz="4" w:space="0" w:color="3F3F3F"/>
-              <w:right w:val="single" w:sz="4" w:space="0" w:color="3F3F3F"/>
-            </w:tcBorders>
             <w:shd w:val="clear" w:color="000000" w:fill="F2F2F2"/>
             <w:hideMark/>
           </w:tcPr>
@@ -6409,12 +6089,6 @@
         <w:tc>
           <w:tcPr>
             <w:tcW w:w="2430" w:type="dxa"/>
-            <w:tcBorders>
-              <w:top w:val="single" w:sz="4" w:space="0" w:color="3F3F3F"/>
-              <w:left w:val="nil"/>
-              <w:bottom w:val="single" w:sz="4" w:space="0" w:color="3F3F3F"/>
-              <w:right w:val="single" w:sz="4" w:space="0" w:color="3F3F3F"/>
-            </w:tcBorders>
             <w:shd w:val="clear" w:color="000000" w:fill="F2F2F2"/>
             <w:hideMark/>
           </w:tcPr>
@@ -6445,12 +6119,6 @@
         <w:tc>
           <w:tcPr>
             <w:tcW w:w="1620" w:type="dxa"/>
-            <w:tcBorders>
-              <w:top w:val="nil"/>
-              <w:left w:val="nil"/>
-              <w:bottom w:val="single" w:sz="4" w:space="0" w:color="3F3F3F"/>
-              <w:right w:val="single" w:sz="4" w:space="0" w:color="3F3F3F"/>
-            </w:tcBorders>
             <w:shd w:val="clear" w:color="000000" w:fill="F2F2F2"/>
           </w:tcPr>
           <w:p>
@@ -6480,12 +6148,6 @@
         <w:tc>
           <w:tcPr>
             <w:tcW w:w="1530" w:type="dxa"/>
-            <w:tcBorders>
-              <w:top w:val="nil"/>
-              <w:left w:val="nil"/>
-              <w:bottom w:val="single" w:sz="4" w:space="0" w:color="3F3F3F"/>
-              <w:right w:val="single" w:sz="4" w:space="0" w:color="3F3F3F"/>
-            </w:tcBorders>
             <w:shd w:val="clear" w:color="000000" w:fill="F2F2F2"/>
           </w:tcPr>
           <w:p>
@@ -6512,9 +6174,16 @@
             </w:r>
           </w:p>
         </w:tc>
-        <w:bookmarkStart w:id="11" w:name="_GoBack"/>
-        <w:bookmarkEnd w:id="11"/>
       </w:tr>
+      <w:bookmarkEnd w:id="12"/>
+      <w:bookmarkEnd w:id="13"/>
+      <w:bookmarkEnd w:id="14"/>
+      <w:bookmarkEnd w:id="15"/>
+      <w:bookmarkEnd w:id="16"/>
+      <w:bookmarkEnd w:id="17"/>
+      <w:bookmarkEnd w:id="18"/>
+      <w:bookmarkEnd w:id="20"/>
+      <w:bookmarkEnd w:id="19"/>
     </w:tbl>
     <w:p>
       <w:pPr>
@@ -7228,6 +6897,16 @@
       <w:lang w:eastAsia="en-US"/>
     </w:rPr>
   </w:style>
+  <w:style w:type="character" w:styleId="PlaceholderText">
+    <w:name w:val="Placeholder Text"/>
+    <w:basedOn w:val="DefaultParagraphFont"/>
+    <w:uiPriority w:val="99"/>
+    <w:semiHidden/>
+    <w:rsid w:val="00C75378"/>
+    <w:rPr>
+      <w:color w:val="808080"/>
+    </w:rPr>
+  </w:style>
 </w:styles>
 </file>
 

</xml_diff>